<commit_message>
all new edits to tennis module
</commit_message>
<xml_diff>
--- a/esselt21/tennis_module/module/tennis_handout.docx
+++ b/esselt21/tennis_module/module/tennis_handout.docx
@@ -14,7 +14,21 @@
           <w:rFonts w:asciiTheme="minorHAnsi" w:hAnsiTheme="minorHAnsi" w:cstheme="minorHAnsi"/>
           <w:sz w:val="22"/>
         </w:rPr>
-        <w:t>In professional tennis the rankings are typically based on set parameters. Throughout the year there are tournaments that are worth different numbers of points. There are four tiers of events, Grand Slams, Masters 1000, ATP 500 and ATP 250. You receive the most points in your [ATP rankings](https://en.wikipedia.org/wiki/ATP_rankings) from winning a Grand Slam, and the least from winning an ATP 250 tournament. In the data that we will be using, the provider has calculated an Elo ranking. This ranking considers what the tournaments are, as well as who each player is playing. So, playing a "harder" opponent in a Grand Slam counts for more than playing an "easy" opponent. For instance, if number 9 Elo ranked Casper Ruud plays number 1 Elo ranked Jannik Sinner and wins, it will be worth more than if Ruud played number 111 Elo ranked Stan Wawrinka.</w:t>
+        <w:t xml:space="preserve">In professional tennis the rankings are typically based on set parameters. Throughout the year there are tournaments that are worth different numbers of points. There are four tiers of events, Grand Slams, Masters 1000, ATP 500 and ATP 250. You receive the most points in your </w:t>
+      </w:r>
+      <w:r>
+        <w:rPr>
+          <w:rFonts w:asciiTheme="minorHAnsi" w:hAnsiTheme="minorHAnsi" w:cstheme="minorHAnsi"/>
+          <w:sz w:val="22"/>
+        </w:rPr>
+        <w:t>Association of Tennis Professionals (ATP) rankings</w:t>
+      </w:r>
+      <w:r>
+        <w:rPr>
+          <w:rFonts w:asciiTheme="minorHAnsi" w:hAnsiTheme="minorHAnsi" w:cstheme="minorHAnsi"/>
+          <w:sz w:val="22"/>
+        </w:rPr>
+        <w:t xml:space="preserve"> from winning a Grand Slam, and the least from winning an ATP 250 tournament. In the data that we will be using, the provider has calculated an Elo ranking. This ranking considers what the tournaments are, as well as who each player is playing. So, playing a "harder" opponent in a Grand Slam counts for more than playing an "easy" opponent. For instance, if number 9 Elo ranked Casper Ruud plays number 1 Elo ranked Jannik Sinner and wins, it will be worth more than if Ruud played number 111 Elo ranked Stan Wawrinka.</w:t>
       </w:r>
     </w:p>
     <w:p>
@@ -4700,6 +4714,15 @@
 </file>
 
 <file path=customXml/item1.xml><?xml version="1.0" encoding="utf-8"?>
+<?mso-contentType ?>
+<FormTemplates xmlns="http://schemas.microsoft.com/sharepoint/v3/contenttype/forms">
+  <Display>DocumentLibraryForm</Display>
+  <Edit>DocumentLibraryForm</Edit>
+  <New>DocumentLibraryForm</New>
+</FormTemplates>
+</file>
+
+<file path=customXml/item2.xml><?xml version="1.0" encoding="utf-8"?>
 <ct:contentTypeSchema xmlns:ct="http://schemas.microsoft.com/office/2006/metadata/contentType" xmlns:ma="http://schemas.microsoft.com/office/2006/metadata/properties/metaAttributes" ct:_="" ma:_="" ma:contentTypeName="Document" ma:contentTypeID="0x01010012008C26A380764E93D6173BC8E45D18" ma:contentTypeVersion="18" ma:contentTypeDescription="Create a new document." ma:contentTypeScope="" ma:versionID="2bc5d5c1e4949ce54038d85f78203e54">
   <xsd:schema xmlns:xsd="http://www.w3.org/2001/XMLSchema" xmlns:xs="http://www.w3.org/2001/XMLSchema" xmlns:p="http://schemas.microsoft.com/office/2006/metadata/properties" xmlns:ns3="e05c2198-c7f4-4a0d-b4bf-65d044a0af3a" xmlns:ns4="f35bb85e-e3e3-44b4-b435-cc537d224feb" targetNamespace="http://schemas.microsoft.com/office/2006/metadata/properties" ma:root="true" ma:fieldsID="74afca3d1272b373a8b7bb89c999e992" ns3:_="" ns4:_="">
     <xsd:import namespace="e05c2198-c7f4-4a0d-b4bf-65d044a0af3a"/>
@@ -4952,15 +4975,6 @@
 </ct:contentTypeSchema>
 </file>
 
-<file path=customXml/item2.xml><?xml version="1.0" encoding="utf-8"?>
-<?mso-contentType ?>
-<FormTemplates xmlns="http://schemas.microsoft.com/sharepoint/v3/contenttype/forms">
-  <Display>DocumentLibraryForm</Display>
-  <Edit>DocumentLibraryForm</Edit>
-  <New>DocumentLibraryForm</New>
-</FormTemplates>
-</file>
-
 <file path=customXml/item3.xml><?xml version="1.0" encoding="utf-8"?>
 <p:properties xmlns:p="http://schemas.microsoft.com/office/2006/metadata/properties" xmlns:xsi="http://www.w3.org/2001/XMLSchema-instance" xmlns:pc="http://schemas.microsoft.com/office/infopath/2007/PartnerControls">
   <documentManagement>
@@ -4970,6 +4984,14 @@
 </file>
 
 <file path=customXml/itemProps1.xml><?xml version="1.0" encoding="utf-8"?>
+<ds:datastoreItem xmlns:ds="http://schemas.openxmlformats.org/officeDocument/2006/customXml" ds:itemID="{12FA077F-00D7-4F4C-869C-252353222FC9}">
+  <ds:schemaRefs>
+    <ds:schemaRef ds:uri="http://schemas.microsoft.com/sharepoint/v3/contenttype/forms"/>
+  </ds:schemaRefs>
+</ds:datastoreItem>
+</file>
+
+<file path=customXml/itemProps2.xml><?xml version="1.0" encoding="utf-8"?>
 <ds:datastoreItem xmlns:ds="http://schemas.openxmlformats.org/officeDocument/2006/customXml" ds:itemID="{AB00C4A0-93D5-4E45-905F-45A539E8C61D}">
   <ds:schemaRefs>
     <ds:schemaRef ds:uri="http://schemas.microsoft.com/office/2006/metadata/contentType"/>
@@ -4988,27 +5010,12 @@
 </ds:datastoreItem>
 </file>
 
-<file path=customXml/itemProps2.xml><?xml version="1.0" encoding="utf-8"?>
-<ds:datastoreItem xmlns:ds="http://schemas.openxmlformats.org/officeDocument/2006/customXml" ds:itemID="{12FA077F-00D7-4F4C-869C-252353222FC9}">
-  <ds:schemaRefs>
-    <ds:schemaRef ds:uri="http://schemas.microsoft.com/sharepoint/v3/contenttype/forms"/>
-  </ds:schemaRefs>
-</ds:datastoreItem>
-</file>
-
 <file path=customXml/itemProps3.xml><?xml version="1.0" encoding="utf-8"?>
 <ds:datastoreItem xmlns:ds="http://schemas.openxmlformats.org/officeDocument/2006/customXml" ds:itemID="{F3423D69-6C19-4296-A38B-4CF321C01AD3}">
   <ds:schemaRefs>
+    <ds:schemaRef ds:uri="http://schemas.microsoft.com/office/2006/metadata/properties"/>
+    <ds:schemaRef ds:uri="http://schemas.microsoft.com/office/infopath/2007/PartnerControls"/>
     <ds:schemaRef ds:uri="e05c2198-c7f4-4a0d-b4bf-65d044a0af3a"/>
-    <ds:schemaRef ds:uri="http://schemas.openxmlformats.org/package/2006/metadata/core-properties"/>
-    <ds:schemaRef ds:uri="http://www.w3.org/XML/1998/namespace"/>
-    <ds:schemaRef ds:uri="http://schemas.microsoft.com/office/2006/documentManagement/types"/>
-    <ds:schemaRef ds:uri="http://purl.org/dc/elements/1.1/"/>
-    <ds:schemaRef ds:uri="http://schemas.microsoft.com/office/2006/metadata/properties"/>
-    <ds:schemaRef ds:uri="f35bb85e-e3e3-44b4-b435-cc537d224feb"/>
-    <ds:schemaRef ds:uri="http://schemas.microsoft.com/office/infopath/2007/PartnerControls"/>
-    <ds:schemaRef ds:uri="http://purl.org/dc/dcmitype/"/>
-    <ds:schemaRef ds:uri="http://purl.org/dc/terms/"/>
   </ds:schemaRefs>
 </ds:datastoreItem>
 </file>
</xml_diff>